<commit_message>
phase 3 identify metrics and KPIs - begin power point
</commit_message>
<xml_diff>
--- a/Phase-3-after-changes/documentation/After-changes.docx
+++ b/Phase-3-after-changes/documentation/After-changes.docx
@@ -4904,13 +4904,104 @@
     </w:p>
     <w:p>
       <w:pPr>
+        <w:rPr>
+          <w:rFonts w:ascii="Times New Roman" w:eastAsia="Times New Roman" w:hAnsi="Times New Roman" w:cs="Times New Roman"/>
+          <w:lang w:eastAsia="fr-FR"/>
+        </w:rPr>
+      </w:pPr>
+      <w:r>
+        <w:rPr>
+          <w:rFonts w:ascii="Times New Roman" w:eastAsia="Times New Roman" w:hAnsi="Times New Roman" w:cs="Times New Roman"/>
+          <w:lang w:eastAsia="fr-FR"/>
+        </w:rPr>
+        <w:fldChar w:fldCharType="begin"/>
+      </w:r>
+      <w:r>
+        <w:rPr>
+          <w:rFonts w:ascii="Times New Roman" w:eastAsia="Times New Roman" w:hAnsi="Times New Roman" w:cs="Times New Roman"/>
+          <w:lang w:eastAsia="fr-FR"/>
+        </w:rPr>
+        <w:instrText xml:space="preserve"> INCLUDEPICTURE "/var/folders/f3/xy48dpk161n2jfks46gz7cqw0000gn/T/com.microsoft.Word/WebArchiveCopyPasteTempFiles/page6image50319008" \* MERGEFORMATINET </w:instrText>
+      </w:r>
+      <w:r>
+        <w:rPr>
+          <w:rFonts w:ascii="Times New Roman" w:eastAsia="Times New Roman" w:hAnsi="Times New Roman" w:cs="Times New Roman"/>
+          <w:lang w:eastAsia="fr-FR"/>
+        </w:rPr>
+        <w:fldChar w:fldCharType="separate"/>
+      </w:r>
+      <w:r>
+        <w:rPr>
+          <w:rFonts w:ascii="Times New Roman" w:eastAsia="Times New Roman" w:hAnsi="Times New Roman" w:cs="Times New Roman"/>
+          <w:noProof/>
+          <w:lang w:eastAsia="fr-FR"/>
+        </w:rPr>
+        <w:drawing>
+          <wp:inline distT="0" distB="0" distL="0" distR="0" wp14:anchorId="31450F3C" wp14:editId="657336C4">
+            <wp:extent cx="5760720" cy="2658110"/>
+            <wp:effectExtent l="0" t="0" r="5080" b="0"/>
+            <wp:docPr id="8" name="Image 8" descr="page6image50319008"/>
+            <wp:cNvGraphicFramePr>
+              <a:graphicFrameLocks xmlns:a="http://schemas.openxmlformats.org/drawingml/2006/main" noChangeAspect="1"/>
+            </wp:cNvGraphicFramePr>
+            <a:graphic xmlns:a="http://schemas.openxmlformats.org/drawingml/2006/main">
+              <a:graphicData uri="http://schemas.openxmlformats.org/drawingml/2006/picture">
+                <pic:pic xmlns:pic="http://schemas.openxmlformats.org/drawingml/2006/picture">
+                  <pic:nvPicPr>
+                    <pic:cNvPr id="0" name="Picture 7" descr="page6image50319008"/>
+                    <pic:cNvPicPr>
+                      <a:picLocks noChangeAspect="1" noChangeArrowheads="1"/>
+                    </pic:cNvPicPr>
+                  </pic:nvPicPr>
+                  <pic:blipFill>
+                    <a:blip r:embed="rId14">
+                      <a:extLst>
+                        <a:ext uri="{28A0092B-C50C-407E-A947-70E740481C1C}">
+                          <a14:useLocalDpi xmlns:a14="http://schemas.microsoft.com/office/drawing/2010/main" val="0"/>
+                        </a:ext>
+                      </a:extLst>
+                    </a:blip>
+                    <a:srcRect/>
+                    <a:stretch>
+                      <a:fillRect/>
+                    </a:stretch>
+                  </pic:blipFill>
+                  <pic:spPr bwMode="auto">
+                    <a:xfrm>
+                      <a:off x="0" y="0"/>
+                      <a:ext cx="5760720" cy="2658110"/>
+                    </a:xfrm>
+                    <a:prstGeom prst="rect">
+                      <a:avLst/>
+                    </a:prstGeom>
+                    <a:noFill/>
+                    <a:ln>
+                      <a:noFill/>
+                    </a:ln>
+                  </pic:spPr>
+                </pic:pic>
+              </a:graphicData>
+            </a:graphic>
+          </wp:inline>
+        </w:drawing>
+      </w:r>
+      <w:r>
+        <w:rPr>
+          <w:rFonts w:ascii="Times New Roman" w:eastAsia="Times New Roman" w:hAnsi="Times New Roman" w:cs="Times New Roman"/>
+          <w:lang w:eastAsia="fr-FR"/>
+        </w:rPr>
+        <w:fldChar w:fldCharType="end"/>
+      </w:r>
+    </w:p>
+    <w:p>
+      <w:pPr>
         <w:pStyle w:val="PrformatHTML"/>
         <w:shd w:val="clear" w:color="auto" w:fill="FFFFFF" w:themeFill="background1"/>
       </w:pPr>
     </w:p>
     <w:sectPr>
-      <w:footerReference w:type="even" r:id="rId14"/>
-      <w:footerReference w:type="default" r:id="rId15"/>
+      <w:footerReference w:type="even" r:id="rId15"/>
+      <w:footerReference w:type="default" r:id="rId16"/>
       <w:pgSz w:w="11906" w:h="16838"/>
       <w:pgMar w:top="1417" w:right="1417" w:bottom="1417" w:left="1417" w:header="708" w:footer="708" w:gutter="0"/>
       <w:cols w:space="708"/>

</xml_diff>